<commit_message>
Increment 3 with OWL files
</commit_message>
<xml_diff>
--- a/Part 2/documentation/Figures.docx
+++ b/Part 2/documentation/Figures.docx
@@ -6,12 +6,10 @@
       <w:pPr>
         <w:contextualSpacing/>
       </w:pPr>
-      <w:bookmarkStart w:id="0" w:name="_GoBack"/>
-      <w:bookmarkEnd w:id="0"/>
     </w:p>
     <w:p>
       <w:pPr>
-        <w:contextualSpacing/>
+        <w:jc w:val="center"/>
       </w:pPr>
       <w:r>
         <w:rPr>
@@ -20,7 +18,7 @@
         <mc:AlternateContent>
           <mc:Choice Requires="wps">
             <w:drawing>
-              <wp:anchor distT="0" distB="0" distL="114300" distR="114300" simplePos="0" relativeHeight="251685888" behindDoc="0" locked="0" layoutInCell="1" allowOverlap="1" wp14:anchorId="74F992DF" wp14:editId="0334FDFD">
+              <wp:anchor distT="0" distB="0" distL="114300" distR="114300" simplePos="0" relativeHeight="251685888" behindDoc="0" locked="0" layoutInCell="1" allowOverlap="1" wp14:anchorId="74F992DF" wp14:editId="2C799660">
                 <wp:simplePos x="0" y="0"/>
                 <wp:positionH relativeFrom="margin">
                   <wp:posOffset>-409575</wp:posOffset>
@@ -92,7 +90,7 @@
           </mc:Choice>
           <mc:Fallback>
             <w:pict>
-              <v:rect w14:anchorId="74F992DF" id="Rectangle 24" o:spid="_x0000_s1026" style="position:absolute;margin-left:-32.25pt;margin-top:27.7pt;width:78pt;height:34.5pt;z-index:251685888;visibility:visible;mso-wrap-style:square;mso-width-percent:0;mso-height-percent:0;mso-wrap-distance-left:9pt;mso-wrap-distance-top:0;mso-wrap-distance-right:9pt;mso-wrap-distance-bottom:0;mso-position-horizontal:absolute;mso-position-horizontal-relative:margin;mso-position-vertical:absolute;mso-position-vertical-relative:text;mso-width-percent:0;mso-height-percent:0;mso-width-relative:margin;mso-height-relative:margin;v-text-anchor:middle" o:gfxdata="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" fillcolor="#9ecb81 [2169]" strokecolor="#70ad47 [3209]" strokeweight=".5pt">
+              <v:rect w14:anchorId="74F992DF" id="Rectangle 24" o:spid="_x0000_s1026" style="position:absolute;left:0;text-align:left;margin-left:-32.25pt;margin-top:27.7pt;width:78pt;height:34.5pt;z-index:251685888;visibility:visible;mso-wrap-style:square;mso-width-percent:0;mso-height-percent:0;mso-wrap-distance-left:9pt;mso-wrap-distance-top:0;mso-wrap-distance-right:9pt;mso-wrap-distance-bottom:0;mso-position-horizontal:absolute;mso-position-horizontal-relative:margin;mso-position-vertical:absolute;mso-position-vertical-relative:text;mso-width-percent:0;mso-height-percent:0;mso-width-relative:margin;mso-height-relative:margin;v-text-anchor:middle" o:gfxdata="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" fillcolor="#9ecb81 [2169]" strokecolor="#70ad47 [3209]" strokeweight=".5pt">
                 <v:fill color2="#8ac066 [2617]" rotate="t" colors="0 #b5d5a7;.5 #aace99;1 #9cca86" focus="100%" type="gradient">
                   <o:fill v:ext="view" type="gradientUnscaled"/>
                 </v:fill>
@@ -349,6 +347,11 @@
       <w:pPr>
         <w:contextualSpacing/>
       </w:pPr>
+    </w:p>
+    <w:p>
+      <w:pPr>
+        <w:contextualSpacing/>
+      </w:pPr>
       <w:r>
         <w:rPr>
           <w:noProof/>
@@ -356,7 +359,7 @@
         <mc:AlternateContent>
           <mc:Choice Requires="wps">
             <w:drawing>
-              <wp:anchor distT="0" distB="0" distL="114300" distR="114300" simplePos="0" relativeHeight="251650039" behindDoc="0" locked="0" layoutInCell="1" allowOverlap="1" wp14:anchorId="74BEDA36" wp14:editId="408B6252">
+              <wp:anchor distT="0" distB="0" distL="114300" distR="114300" simplePos="0" relativeHeight="251650039" behindDoc="0" locked="0" layoutInCell="1" allowOverlap="1" wp14:anchorId="74BEDA36" wp14:editId="39D82997">
                 <wp:simplePos x="0" y="0"/>
                 <wp:positionH relativeFrom="column">
                   <wp:posOffset>1344930</wp:posOffset>
@@ -414,7 +417,7 @@
           </mc:Choice>
           <mc:Fallback>
             <w:pict>
-              <v:shapetype w14:anchorId="0127FAEE" id="_x0000_t32" coordsize="21600,21600" o:spt="32" o:oned="t" path="m,l21600,21600e" filled="f">
+              <v:shapetype w14:anchorId="483D5532" id="_x0000_t32" coordsize="21600,21600" o:spt="32" o:oned="t" path="m,l21600,21600e" filled="f">
                 <v:path arrowok="t" fillok="f" o:connecttype="none"/>
                 <o:lock v:ext="edit" shapetype="t"/>
               </v:shapetype>
@@ -582,7 +585,7 @@
         <mc:AlternateContent>
           <mc:Choice Requires="wps">
             <w:drawing>
-              <wp:anchor distT="0" distB="0" distL="114300" distR="114300" simplePos="0" relativeHeight="251684864" behindDoc="0" locked="0" layoutInCell="1" allowOverlap="1" wp14:anchorId="5A4DEDC9" wp14:editId="77B33234">
+              <wp:anchor distT="0" distB="0" distL="114300" distR="114300" simplePos="0" relativeHeight="251684864" behindDoc="0" locked="0" layoutInCell="1" allowOverlap="1" wp14:anchorId="5A4DEDC9" wp14:editId="77F63910">
                 <wp:simplePos x="0" y="0"/>
                 <wp:positionH relativeFrom="column">
                   <wp:posOffset>-361950</wp:posOffset>
@@ -680,7 +683,7 @@
         <mc:AlternateContent>
           <mc:Choice Requires="wps">
             <w:drawing>
-              <wp:anchor distT="0" distB="0" distL="114300" distR="114300" simplePos="0" relativeHeight="251651064" behindDoc="0" locked="0" layoutInCell="1" allowOverlap="1" wp14:anchorId="1876A2CB" wp14:editId="0A31BD7A">
+              <wp:anchor distT="0" distB="0" distL="114300" distR="114300" simplePos="0" relativeHeight="251651064" behindDoc="0" locked="0" layoutInCell="1" allowOverlap="1" wp14:anchorId="1876A2CB" wp14:editId="7587AD0B">
                 <wp:simplePos x="0" y="0"/>
                 <wp:positionH relativeFrom="column">
                   <wp:posOffset>1704975</wp:posOffset>
@@ -718,10 +721,7 @@
                         <w:txbxContent>
                           <w:p>
                             <w:r>
-                              <w:t>P</w:t>
-                            </w:r>
-                            <w:r>
-                              <w:t>redicates</w:t>
+                              <w:t>Predicates</w:t>
                             </w:r>
                           </w:p>
                         </w:txbxContent>
@@ -755,10 +755,7 @@
                   <w:txbxContent>
                     <w:p>
                       <w:r>
-                        <w:t>P</w:t>
-                      </w:r>
-                      <w:r>
-                        <w:t>redicates</w:t>
+                        <w:t>Predicates</w:t>
                       </w:r>
                     </w:p>
                   </w:txbxContent>
@@ -1055,7 +1052,7 @@
         <mc:AlternateContent>
           <mc:Choice Requires="wps">
             <w:drawing>
-              <wp:anchor distT="0" distB="0" distL="114300" distR="114300" simplePos="0" relativeHeight="251654139" behindDoc="0" locked="0" layoutInCell="1" allowOverlap="1" wp14:anchorId="7A1BDAD9" wp14:editId="0EF3E49E">
+              <wp:anchor distT="0" distB="0" distL="114300" distR="114300" simplePos="0" relativeHeight="251654139" behindDoc="0" locked="0" layoutInCell="1" allowOverlap="1" wp14:anchorId="7A1BDAD9" wp14:editId="11C7BF82">
                 <wp:simplePos x="0" y="0"/>
                 <wp:positionH relativeFrom="margin">
                   <wp:align>center</wp:align>
@@ -1113,7 +1110,7 @@
           </mc:Choice>
           <mc:Fallback>
             <w:pict>
-              <v:shape w14:anchorId="0359D917" id="Straight Arrow Connector 59" o:spid="_x0000_s1026" type="#_x0000_t32" alt="hsnks" style="position:absolute;margin-left:0;margin-top:5.55pt;width:10.5pt;height:43.5pt;z-index:251654139;visibility:visible;mso-wrap-style:square;mso-width-percent:0;mso-height-percent:0;mso-wrap-distance-left:9pt;mso-wrap-distance-top:0;mso-wrap-distance-right:9pt;mso-wrap-distance-bottom:0;mso-position-horizontal:center;mso-position-horizontal-relative:margin;mso-position-vertical:absolute;mso-position-vertical-relative:text;mso-width-percent:0;mso-height-percent:0;mso-width-relative:margin;mso-height-relative:margin" o:gfxdata="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" strokecolor="black [3200]" strokeweight=".5pt">
+              <v:shape w14:anchorId="76E58264" id="Straight Arrow Connector 59" o:spid="_x0000_s1026" type="#_x0000_t32" alt="hsnks" style="position:absolute;margin-left:0;margin-top:5.55pt;width:10.5pt;height:43.5pt;z-index:251654139;visibility:visible;mso-wrap-style:square;mso-width-percent:0;mso-height-percent:0;mso-wrap-distance-left:9pt;mso-wrap-distance-top:0;mso-wrap-distance-right:9pt;mso-wrap-distance-bottom:0;mso-position-horizontal:center;mso-position-horizontal-relative:margin;mso-position-vertical:absolute;mso-position-vertical-relative:text;mso-width-percent:0;mso-height-percent:0;mso-width-relative:margin;mso-height-relative:margin" o:gfxdata="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" strokecolor="black [3200]" strokeweight=".5pt">
                 <v:stroke endarrow="block" joinstyle="miter"/>
                 <w10:wrap anchorx="margin"/>
               </v:shape>
@@ -1337,6 +1334,531 @@
         <w:spacing w:line="240" w:lineRule="auto"/>
         <w:contextualSpacing/>
       </w:pPr>
+      <w:bookmarkStart w:id="0" w:name="_GoBack"/>
+      <w:bookmarkEnd w:id="0"/>
+      <w:r>
+        <w:rPr>
+          <w:noProof/>
+        </w:rPr>
+        <mc:AlternateContent>
+          <mc:Choice Requires="wps">
+            <w:drawing>
+              <wp:anchor distT="0" distB="0" distL="114300" distR="114300" simplePos="0" relativeHeight="251725824" behindDoc="0" locked="0" layoutInCell="1" allowOverlap="1" wp14:anchorId="3D0DF4A2" wp14:editId="650DDCBB">
+                <wp:simplePos x="0" y="0"/>
+                <wp:positionH relativeFrom="column">
+                  <wp:posOffset>536575</wp:posOffset>
+                </wp:positionH>
+                <wp:positionV relativeFrom="paragraph">
+                  <wp:posOffset>863600</wp:posOffset>
+                </wp:positionV>
+                <wp:extent cx="533400" cy="45719"/>
+                <wp:effectExtent l="0" t="57150" r="19050" b="50165"/>
+                <wp:wrapNone/>
+                <wp:docPr id="4" name="Straight Arrow Connector 4"/>
+                <wp:cNvGraphicFramePr/>
+                <a:graphic xmlns:a="http://schemas.openxmlformats.org/drawingml/2006/main">
+                  <a:graphicData uri="http://schemas.microsoft.com/office/word/2010/wordprocessingShape">
+                    <wps:wsp>
+                      <wps:cNvCnPr/>
+                      <wps:spPr>
+                        <a:xfrm flipV="1">
+                          <a:off x="0" y="0"/>
+                          <a:ext cx="533400" cy="45719"/>
+                        </a:xfrm>
+                        <a:prstGeom prst="straightConnector1">
+                          <a:avLst/>
+                        </a:prstGeom>
+                        <a:ln>
+                          <a:tailEnd type="triangle"/>
+                        </a:ln>
+                      </wps:spPr>
+                      <wps:style>
+                        <a:lnRef idx="1">
+                          <a:schemeClr val="accent6"/>
+                        </a:lnRef>
+                        <a:fillRef idx="0">
+                          <a:schemeClr val="accent6"/>
+                        </a:fillRef>
+                        <a:effectRef idx="0">
+                          <a:schemeClr val="accent6"/>
+                        </a:effectRef>
+                        <a:fontRef idx="minor">
+                          <a:schemeClr val="tx1"/>
+                        </a:fontRef>
+                      </wps:style>
+                      <wps:bodyPr/>
+                    </wps:wsp>
+                  </a:graphicData>
+                </a:graphic>
+                <wp14:sizeRelH relativeFrom="margin">
+                  <wp14:pctWidth>0</wp14:pctWidth>
+                </wp14:sizeRelH>
+                <wp14:sizeRelV relativeFrom="margin">
+                  <wp14:pctHeight>0</wp14:pctHeight>
+                </wp14:sizeRelV>
+              </wp:anchor>
+            </w:drawing>
+          </mc:Choice>
+          <mc:Fallback>
+            <w:pict>
+              <v:shape w14:anchorId="32C4187E" id="Straight Arrow Connector 4" o:spid="_x0000_s1026" type="#_x0000_t32" style="position:absolute;margin-left:42.25pt;margin-top:68pt;width:42pt;height:3.6pt;flip:y;z-index:251725824;visibility:visible;mso-wrap-style:square;mso-width-percent:0;mso-height-percent:0;mso-wrap-distance-left:9pt;mso-wrap-distance-top:0;mso-wrap-distance-right:9pt;mso-wrap-distance-bottom:0;mso-position-horizontal:absolute;mso-position-horizontal-relative:text;mso-position-vertical:absolute;mso-position-vertical-relative:text;mso-width-percent:0;mso-height-percent:0;mso-width-relative:margin;mso-height-relative:margin" o:gfxdata="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" strokecolor="#70ad47 [3209]" strokeweight=".5pt">
+                <v:stroke endarrow="block" joinstyle="miter"/>
+              </v:shape>
+            </w:pict>
+          </mc:Fallback>
+        </mc:AlternateContent>
+      </w:r>
+      <w:r>
+        <w:rPr>
+          <w:noProof/>
+        </w:rPr>
+        <mc:AlternateContent>
+          <mc:Choice Requires="wps">
+            <w:drawing>
+              <wp:anchor distT="0" distB="0" distL="114300" distR="114300" simplePos="0" relativeHeight="251727872" behindDoc="0" locked="0" layoutInCell="1" allowOverlap="1" wp14:anchorId="2430A237" wp14:editId="7C9AAEDD">
+                <wp:simplePos x="0" y="0"/>
+                <wp:positionH relativeFrom="column">
+                  <wp:posOffset>546100</wp:posOffset>
+                </wp:positionH>
+                <wp:positionV relativeFrom="paragraph">
+                  <wp:posOffset>1076325</wp:posOffset>
+                </wp:positionV>
+                <wp:extent cx="533400" cy="45719"/>
+                <wp:effectExtent l="0" t="57150" r="19050" b="50165"/>
+                <wp:wrapNone/>
+                <wp:docPr id="5" name="Straight Arrow Connector 5"/>
+                <wp:cNvGraphicFramePr/>
+                <a:graphic xmlns:a="http://schemas.openxmlformats.org/drawingml/2006/main">
+                  <a:graphicData uri="http://schemas.microsoft.com/office/word/2010/wordprocessingShape">
+                    <wps:wsp>
+                      <wps:cNvCnPr/>
+                      <wps:spPr>
+                        <a:xfrm flipV="1">
+                          <a:off x="0" y="0"/>
+                          <a:ext cx="533400" cy="45719"/>
+                        </a:xfrm>
+                        <a:prstGeom prst="straightConnector1">
+                          <a:avLst/>
+                        </a:prstGeom>
+                        <a:ln>
+                          <a:tailEnd type="triangle"/>
+                        </a:ln>
+                      </wps:spPr>
+                      <wps:style>
+                        <a:lnRef idx="1">
+                          <a:schemeClr val="accent6"/>
+                        </a:lnRef>
+                        <a:fillRef idx="0">
+                          <a:schemeClr val="accent6"/>
+                        </a:fillRef>
+                        <a:effectRef idx="0">
+                          <a:schemeClr val="accent6"/>
+                        </a:effectRef>
+                        <a:fontRef idx="minor">
+                          <a:schemeClr val="tx1"/>
+                        </a:fontRef>
+                      </wps:style>
+                      <wps:bodyPr/>
+                    </wps:wsp>
+                  </a:graphicData>
+                </a:graphic>
+                <wp14:sizeRelH relativeFrom="margin">
+                  <wp14:pctWidth>0</wp14:pctWidth>
+                </wp14:sizeRelH>
+                <wp14:sizeRelV relativeFrom="margin">
+                  <wp14:pctHeight>0</wp14:pctHeight>
+                </wp14:sizeRelV>
+              </wp:anchor>
+            </w:drawing>
+          </mc:Choice>
+          <mc:Fallback>
+            <w:pict>
+              <v:shape w14:anchorId="363C8D49" id="Straight Arrow Connector 5" o:spid="_x0000_s1026" type="#_x0000_t32" style="position:absolute;margin-left:43pt;margin-top:84.75pt;width:42pt;height:3.6pt;flip:y;z-index:251727872;visibility:visible;mso-wrap-style:square;mso-width-percent:0;mso-height-percent:0;mso-wrap-distance-left:9pt;mso-wrap-distance-top:0;mso-wrap-distance-right:9pt;mso-wrap-distance-bottom:0;mso-position-horizontal:absolute;mso-position-horizontal-relative:text;mso-position-vertical:absolute;mso-position-vertical-relative:text;mso-width-percent:0;mso-height-percent:0;mso-width-relative:margin;mso-height-relative:margin" o:gfxdata="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" strokecolor="#70ad47 [3209]" strokeweight=".5pt">
+                <v:stroke endarrow="block" joinstyle="miter"/>
+              </v:shape>
+            </w:pict>
+          </mc:Fallback>
+        </mc:AlternateContent>
+      </w:r>
+      <w:r>
+        <w:rPr>
+          <w:noProof/>
+        </w:rPr>
+        <mc:AlternateContent>
+          <mc:Choice Requires="wps">
+            <w:drawing>
+              <wp:anchor distT="0" distB="0" distL="114300" distR="114300" simplePos="0" relativeHeight="251723776" behindDoc="0" locked="0" layoutInCell="1" allowOverlap="1" wp14:anchorId="0F3B9910" wp14:editId="05D452A9">
+                <wp:simplePos x="0" y="0"/>
+                <wp:positionH relativeFrom="margin">
+                  <wp:posOffset>-469900</wp:posOffset>
+                </wp:positionH>
+                <wp:positionV relativeFrom="paragraph">
+                  <wp:posOffset>1058545</wp:posOffset>
+                </wp:positionV>
+                <wp:extent cx="1003300" cy="314325"/>
+                <wp:effectExtent l="0" t="0" r="25400" b="28575"/>
+                <wp:wrapNone/>
+                <wp:docPr id="3" name="Rectangle 3"/>
+                <wp:cNvGraphicFramePr/>
+                <a:graphic xmlns:a="http://schemas.openxmlformats.org/drawingml/2006/main">
+                  <a:graphicData uri="http://schemas.microsoft.com/office/word/2010/wordprocessingShape">
+                    <wps:wsp>
+                      <wps:cNvSpPr/>
+                      <wps:spPr>
+                        <a:xfrm>
+                          <a:off x="0" y="0"/>
+                          <a:ext cx="1003300" cy="314325"/>
+                        </a:xfrm>
+                        <a:prstGeom prst="rect">
+                          <a:avLst/>
+                        </a:prstGeom>
+                      </wps:spPr>
+                      <wps:style>
+                        <a:lnRef idx="1">
+                          <a:schemeClr val="accent6"/>
+                        </a:lnRef>
+                        <a:fillRef idx="2">
+                          <a:schemeClr val="accent6"/>
+                        </a:fillRef>
+                        <a:effectRef idx="1">
+                          <a:schemeClr val="accent6"/>
+                        </a:effectRef>
+                        <a:fontRef idx="minor">
+                          <a:schemeClr val="dk1"/>
+                        </a:fontRef>
+                      </wps:style>
+                      <wps:txbx>
+                        <w:txbxContent>
+                          <w:p>
+                            <w:pPr>
+                              <w:jc w:val="center"/>
+                            </w:pPr>
+                            <w:r>
+                              <w:t>WordNet</w:t>
+                            </w:r>
+                          </w:p>
+                        </w:txbxContent>
+                      </wps:txbx>
+                      <wps:bodyPr rot="0" spcFirstLastPara="0" vertOverflow="overflow" horzOverflow="overflow" vert="horz" wrap="square" lIns="91440" tIns="45720" rIns="91440" bIns="45720" numCol="1" spcCol="0" rtlCol="0" fromWordArt="0" anchor="ctr" anchorCtr="0" forceAA="0" compatLnSpc="1">
+                        <a:prstTxWarp prst="textNoShape">
+                          <a:avLst/>
+                        </a:prstTxWarp>
+                        <a:noAutofit/>
+                      </wps:bodyPr>
+                    </wps:wsp>
+                  </a:graphicData>
+                </a:graphic>
+                <wp14:sizeRelH relativeFrom="margin">
+                  <wp14:pctWidth>0</wp14:pctWidth>
+                </wp14:sizeRelH>
+                <wp14:sizeRelV relativeFrom="margin">
+                  <wp14:pctHeight>0</wp14:pctHeight>
+                </wp14:sizeRelV>
+              </wp:anchor>
+            </w:drawing>
+          </mc:Choice>
+          <mc:Fallback>
+            <w:pict>
+              <v:rect w14:anchorId="0F3B9910" id="Rectangle 3" o:spid="_x0000_s1034" style="position:absolute;margin-left:-37pt;margin-top:83.35pt;width:79pt;height:24.75pt;z-index:251723776;visibility:visible;mso-wrap-style:square;mso-width-percent:0;mso-height-percent:0;mso-wrap-distance-left:9pt;mso-wrap-distance-top:0;mso-wrap-distance-right:9pt;mso-wrap-distance-bottom:0;mso-position-horizontal:absolute;mso-position-horizontal-relative:margin;mso-position-vertical:absolute;mso-position-vertical-relative:text;mso-width-percent:0;mso-height-percent:0;mso-width-relative:margin;mso-height-relative:margin;v-text-anchor:middle" o:gfxdata="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" fillcolor="#9ecb81 [2169]" strokecolor="#70ad47 [3209]" strokeweight=".5pt">
+                <v:fill color2="#8ac066 [2617]" rotate="t" colors="0 #b5d5a7;.5 #aace99;1 #9cca86" focus="100%" type="gradient">
+                  <o:fill v:ext="view" type="gradientUnscaled"/>
+                </v:fill>
+                <v:textbox>
+                  <w:txbxContent>
+                    <w:p>
+                      <w:pPr>
+                        <w:jc w:val="center"/>
+                      </w:pPr>
+                      <w:r>
+                        <w:t>WordNet</w:t>
+                      </w:r>
+                    </w:p>
+                  </w:txbxContent>
+                </v:textbox>
+                <w10:wrap anchorx="margin"/>
+              </v:rect>
+            </w:pict>
+          </mc:Fallback>
+        </mc:AlternateContent>
+      </w:r>
+      <w:r>
+        <w:rPr>
+          <w:noProof/>
+        </w:rPr>
+        <mc:AlternateContent>
+          <mc:Choice Requires="wps">
+            <w:drawing>
+              <wp:anchor distT="0" distB="0" distL="114300" distR="114300" simplePos="0" relativeHeight="251721728" behindDoc="0" locked="0" layoutInCell="1" allowOverlap="1" wp14:anchorId="35EC11C7" wp14:editId="38430024">
+                <wp:simplePos x="0" y="0"/>
+                <wp:positionH relativeFrom="margin">
+                  <wp:posOffset>-466725</wp:posOffset>
+                </wp:positionH>
+                <wp:positionV relativeFrom="paragraph">
+                  <wp:posOffset>734696</wp:posOffset>
+                </wp:positionV>
+                <wp:extent cx="1003300" cy="285750"/>
+                <wp:effectExtent l="0" t="0" r="25400" b="19050"/>
+                <wp:wrapNone/>
+                <wp:docPr id="1" name="Rectangle 1"/>
+                <wp:cNvGraphicFramePr/>
+                <a:graphic xmlns:a="http://schemas.openxmlformats.org/drawingml/2006/main">
+                  <a:graphicData uri="http://schemas.microsoft.com/office/word/2010/wordprocessingShape">
+                    <wps:wsp>
+                      <wps:cNvSpPr/>
+                      <wps:spPr>
+                        <a:xfrm>
+                          <a:off x="0" y="0"/>
+                          <a:ext cx="1003300" cy="285750"/>
+                        </a:xfrm>
+                        <a:prstGeom prst="rect">
+                          <a:avLst/>
+                        </a:prstGeom>
+                      </wps:spPr>
+                      <wps:style>
+                        <a:lnRef idx="1">
+                          <a:schemeClr val="accent6"/>
+                        </a:lnRef>
+                        <a:fillRef idx="2">
+                          <a:schemeClr val="accent6"/>
+                        </a:fillRef>
+                        <a:effectRef idx="1">
+                          <a:schemeClr val="accent6"/>
+                        </a:effectRef>
+                        <a:fontRef idx="minor">
+                          <a:schemeClr val="dk1"/>
+                        </a:fontRef>
+                      </wps:style>
+                      <wps:txbx>
+                        <w:txbxContent>
+                          <w:p>
+                            <w:pPr>
+                              <w:jc w:val="center"/>
+                            </w:pPr>
+                            <w:r>
+                              <w:t>TF-IDF</w:t>
+                            </w:r>
+                          </w:p>
+                        </w:txbxContent>
+                      </wps:txbx>
+                      <wps:bodyPr rot="0" spcFirstLastPara="0" vertOverflow="overflow" horzOverflow="overflow" vert="horz" wrap="square" lIns="91440" tIns="45720" rIns="91440" bIns="45720" numCol="1" spcCol="0" rtlCol="0" fromWordArt="0" anchor="ctr" anchorCtr="0" forceAA="0" compatLnSpc="1">
+                        <a:prstTxWarp prst="textNoShape">
+                          <a:avLst/>
+                        </a:prstTxWarp>
+                        <a:noAutofit/>
+                      </wps:bodyPr>
+                    </wps:wsp>
+                  </a:graphicData>
+                </a:graphic>
+                <wp14:sizeRelH relativeFrom="margin">
+                  <wp14:pctWidth>0</wp14:pctWidth>
+                </wp14:sizeRelH>
+                <wp14:sizeRelV relativeFrom="margin">
+                  <wp14:pctHeight>0</wp14:pctHeight>
+                </wp14:sizeRelV>
+              </wp:anchor>
+            </w:drawing>
+          </mc:Choice>
+          <mc:Fallback>
+            <w:pict>
+              <v:rect w14:anchorId="35EC11C7" id="Rectangle 1" o:spid="_x0000_s1035" style="position:absolute;margin-left:-36.75pt;margin-top:57.85pt;width:79pt;height:22.5pt;z-index:251721728;visibility:visible;mso-wrap-style:square;mso-width-percent:0;mso-height-percent:0;mso-wrap-distance-left:9pt;mso-wrap-distance-top:0;mso-wrap-distance-right:9pt;mso-wrap-distance-bottom:0;mso-position-horizontal:absolute;mso-position-horizontal-relative:margin;mso-position-vertical:absolute;mso-position-vertical-relative:text;mso-width-percent:0;mso-height-percent:0;mso-width-relative:margin;mso-height-relative:margin;v-text-anchor:middle" o:gfxdata="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" fillcolor="#9ecb81 [2169]" strokecolor="#70ad47 [3209]" strokeweight=".5pt">
+                <v:fill color2="#8ac066 [2617]" rotate="t" colors="0 #b5d5a7;.5 #aace99;1 #9cca86" focus="100%" type="gradient">
+                  <o:fill v:ext="view" type="gradientUnscaled"/>
+                </v:fill>
+                <v:textbox>
+                  <w:txbxContent>
+                    <w:p>
+                      <w:pPr>
+                        <w:jc w:val="center"/>
+                      </w:pPr>
+                      <w:r>
+                        <w:t>TF-IDF</w:t>
+                      </w:r>
+                    </w:p>
+                  </w:txbxContent>
+                </v:textbox>
+                <w10:wrap anchorx="margin"/>
+              </v:rect>
+            </w:pict>
+          </mc:Fallback>
+        </mc:AlternateContent>
+      </w:r>
+      <w:r>
+        <w:rPr>
+          <w:noProof/>
+        </w:rPr>
+        <mc:AlternateContent>
+          <mc:Choice Requires="wps">
+            <w:drawing>
+              <wp:anchor distT="0" distB="0" distL="114300" distR="114300" simplePos="0" relativeHeight="251713536" behindDoc="0" locked="0" layoutInCell="1" allowOverlap="1" wp14:anchorId="29242861" wp14:editId="203728BC">
+                <wp:simplePos x="0" y="0"/>
+                <wp:positionH relativeFrom="column">
+                  <wp:posOffset>546100</wp:posOffset>
+                </wp:positionH>
+                <wp:positionV relativeFrom="paragraph">
+                  <wp:posOffset>545465</wp:posOffset>
+                </wp:positionV>
+                <wp:extent cx="542925" cy="45719"/>
+                <wp:effectExtent l="0" t="38100" r="47625" b="88265"/>
+                <wp:wrapNone/>
+                <wp:docPr id="58" name="Straight Arrow Connector 58"/>
+                <wp:cNvGraphicFramePr/>
+                <a:graphic xmlns:a="http://schemas.openxmlformats.org/drawingml/2006/main">
+                  <a:graphicData uri="http://schemas.microsoft.com/office/word/2010/wordprocessingShape">
+                    <wps:wsp>
+                      <wps:cNvCnPr/>
+                      <wps:spPr>
+                        <a:xfrm>
+                          <a:off x="0" y="0"/>
+                          <a:ext cx="542925" cy="45719"/>
+                        </a:xfrm>
+                        <a:prstGeom prst="straightConnector1">
+                          <a:avLst/>
+                        </a:prstGeom>
+                        <a:ln>
+                          <a:tailEnd type="triangle"/>
+                        </a:ln>
+                      </wps:spPr>
+                      <wps:style>
+                        <a:lnRef idx="1">
+                          <a:schemeClr val="accent6"/>
+                        </a:lnRef>
+                        <a:fillRef idx="0">
+                          <a:schemeClr val="accent6"/>
+                        </a:fillRef>
+                        <a:effectRef idx="0">
+                          <a:schemeClr val="accent6"/>
+                        </a:effectRef>
+                        <a:fontRef idx="minor">
+                          <a:schemeClr val="tx1"/>
+                        </a:fontRef>
+                      </wps:style>
+                      <wps:bodyPr/>
+                    </wps:wsp>
+                  </a:graphicData>
+                </a:graphic>
+                <wp14:sizeRelH relativeFrom="margin">
+                  <wp14:pctWidth>0</wp14:pctWidth>
+                </wp14:sizeRelH>
+                <wp14:sizeRelV relativeFrom="margin">
+                  <wp14:pctHeight>0</wp14:pctHeight>
+                </wp14:sizeRelV>
+              </wp:anchor>
+            </w:drawing>
+          </mc:Choice>
+          <mc:Fallback>
+            <w:pict>
+              <v:shape w14:anchorId="729A69FF" id="Straight Arrow Connector 58" o:spid="_x0000_s1026" type="#_x0000_t32" style="position:absolute;margin-left:43pt;margin-top:42.95pt;width:42.75pt;height:3.6pt;z-index:251713536;visibility:visible;mso-wrap-style:square;mso-width-percent:0;mso-height-percent:0;mso-wrap-distance-left:9pt;mso-wrap-distance-top:0;mso-wrap-distance-right:9pt;mso-wrap-distance-bottom:0;mso-position-horizontal:absolute;mso-position-horizontal-relative:text;mso-position-vertical:absolute;mso-position-vertical-relative:text;mso-width-percent:0;mso-height-percent:0;mso-width-relative:margin;mso-height-relative:margin" o:gfxdata="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" strokecolor="#70ad47 [3209]" strokeweight=".5pt">
+                <v:stroke endarrow="block" joinstyle="miter"/>
+              </v:shape>
+            </w:pict>
+          </mc:Fallback>
+        </mc:AlternateContent>
+      </w:r>
+      <w:r>
+        <w:rPr>
+          <w:noProof/>
+        </w:rPr>
+        <mc:AlternateContent>
+          <mc:Choice Requires="wps">
+            <w:drawing>
+              <wp:anchor distT="0" distB="0" distL="114300" distR="114300" simplePos="0" relativeHeight="251707392" behindDoc="0" locked="0" layoutInCell="1" allowOverlap="1" wp14:anchorId="5F360BAE" wp14:editId="7DC359C9">
+                <wp:simplePos x="0" y="0"/>
+                <wp:positionH relativeFrom="margin">
+                  <wp:posOffset>-466725</wp:posOffset>
+                </wp:positionH>
+                <wp:positionV relativeFrom="paragraph">
+                  <wp:posOffset>363220</wp:posOffset>
+                </wp:positionV>
+                <wp:extent cx="1003300" cy="333375"/>
+                <wp:effectExtent l="0" t="0" r="25400" b="28575"/>
+                <wp:wrapNone/>
+                <wp:docPr id="53" name="Rectangle 53"/>
+                <wp:cNvGraphicFramePr/>
+                <a:graphic xmlns:a="http://schemas.openxmlformats.org/drawingml/2006/main">
+                  <a:graphicData uri="http://schemas.microsoft.com/office/word/2010/wordprocessingShape">
+                    <wps:wsp>
+                      <wps:cNvSpPr/>
+                      <wps:spPr>
+                        <a:xfrm>
+                          <a:off x="0" y="0"/>
+                          <a:ext cx="1003300" cy="333375"/>
+                        </a:xfrm>
+                        <a:prstGeom prst="rect">
+                          <a:avLst/>
+                        </a:prstGeom>
+                      </wps:spPr>
+                      <wps:style>
+                        <a:lnRef idx="1">
+                          <a:schemeClr val="accent6"/>
+                        </a:lnRef>
+                        <a:fillRef idx="2">
+                          <a:schemeClr val="accent6"/>
+                        </a:fillRef>
+                        <a:effectRef idx="1">
+                          <a:schemeClr val="accent6"/>
+                        </a:effectRef>
+                        <a:fontRef idx="minor">
+                          <a:schemeClr val="dk1"/>
+                        </a:fontRef>
+                      </wps:style>
+                      <wps:txbx>
+                        <w:txbxContent>
+                          <w:p>
+                            <w:pPr>
+                              <w:jc w:val="center"/>
+                            </w:pPr>
+                            <w:proofErr w:type="spellStart"/>
+                            <w:r>
+                              <w:t>BioNLP</w:t>
+                            </w:r>
+                            <w:proofErr w:type="spellEnd"/>
+                          </w:p>
+                        </w:txbxContent>
+                      </wps:txbx>
+                      <wps:bodyPr rot="0" spcFirstLastPara="0" vertOverflow="overflow" horzOverflow="overflow" vert="horz" wrap="square" lIns="91440" tIns="45720" rIns="91440" bIns="45720" numCol="1" spcCol="0" rtlCol="0" fromWordArt="0" anchor="ctr" anchorCtr="0" forceAA="0" compatLnSpc="1">
+                        <a:prstTxWarp prst="textNoShape">
+                          <a:avLst/>
+                        </a:prstTxWarp>
+                        <a:noAutofit/>
+                      </wps:bodyPr>
+                    </wps:wsp>
+                  </a:graphicData>
+                </a:graphic>
+                <wp14:sizeRelH relativeFrom="margin">
+                  <wp14:pctWidth>0</wp14:pctWidth>
+                </wp14:sizeRelH>
+                <wp14:sizeRelV relativeFrom="margin">
+                  <wp14:pctHeight>0</wp14:pctHeight>
+                </wp14:sizeRelV>
+              </wp:anchor>
+            </w:drawing>
+          </mc:Choice>
+          <mc:Fallback>
+            <w:pict>
+              <v:rect w14:anchorId="5F360BAE" id="Rectangle 53" o:spid="_x0000_s1036" style="position:absolute;margin-left:-36.75pt;margin-top:28.6pt;width:79pt;height:26.25pt;z-index:251707392;visibility:visible;mso-wrap-style:square;mso-width-percent:0;mso-height-percent:0;mso-wrap-distance-left:9pt;mso-wrap-distance-top:0;mso-wrap-distance-right:9pt;mso-wrap-distance-bottom:0;mso-position-horizontal:absolute;mso-position-horizontal-relative:margin;mso-position-vertical:absolute;mso-position-vertical-relative:text;mso-width-percent:0;mso-height-percent:0;mso-width-relative:margin;mso-height-relative:margin;v-text-anchor:middle" o:gfxdata="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" fillcolor="#9ecb81 [2169]" strokecolor="#70ad47 [3209]" strokeweight=".5pt">
+                <v:fill color2="#8ac066 [2617]" rotate="t" colors="0 #b5d5a7;.5 #aace99;1 #9cca86" focus="100%" type="gradient">
+                  <o:fill v:ext="view" type="gradientUnscaled"/>
+                </v:fill>
+                <v:textbox>
+                  <w:txbxContent>
+                    <w:p>
+                      <w:pPr>
+                        <w:jc w:val="center"/>
+                      </w:pPr>
+                      <w:proofErr w:type="spellStart"/>
+                      <w:r>
+                        <w:t>BioNLP</w:t>
+                      </w:r>
+                      <w:proofErr w:type="spellEnd"/>
+                    </w:p>
+                  </w:txbxContent>
+                </v:textbox>
+                <w10:wrap anchorx="margin"/>
+              </v:rect>
+            </w:pict>
+          </mc:Fallback>
+        </mc:AlternateContent>
+      </w:r>
       <w:r>
         <w:rPr>
           <w:noProof/>
@@ -1758,16 +2280,11 @@
                         <w:txbxContent>
                           <w:p>
                             <w:r>
-                              <w:t xml:space="preserve">Knowledge Graph </w:t>
-                            </w:r>
-                            <w:proofErr w:type="gramStart"/>
-                            <w:r>
-                              <w:t xml:space="preserve">Construction </w:t>
+                              <w:t xml:space="preserve">Knowledge Graph Construction </w:t>
                             </w:r>
                             <w:r>
                               <w:t xml:space="preserve"> </w:t>
                             </w:r>
-                            <w:proofErr w:type="gramEnd"/>
                           </w:p>
                         </w:txbxContent>
                       </wps:txbx>
@@ -2018,10 +2535,7 @@
                         <w:txbxContent>
                           <w:p>
                             <w:r>
-                              <w:t>Finalization of Data</w:t>
-                            </w:r>
-                            <w:r>
-                              <w:t xml:space="preserve"> </w:t>
+                              <w:t xml:space="preserve">Finalization of Data </w:t>
                             </w:r>
                           </w:p>
                         </w:txbxContent>
@@ -2310,7 +2824,7 @@
         <mc:AlternateContent>
           <mc:Choice Requires="wps">
             <w:drawing>
-              <wp:anchor distT="0" distB="0" distL="114300" distR="114300" simplePos="0" relativeHeight="251692032" behindDoc="0" locked="0" layoutInCell="1" allowOverlap="1" wp14:anchorId="647ABD58" wp14:editId="33C4B985">
+              <wp:anchor distT="0" distB="0" distL="114300" distR="114300" simplePos="0" relativeHeight="251692032" behindDoc="0" locked="0" layoutInCell="1" allowOverlap="1" wp14:anchorId="647ABD58" wp14:editId="2F127806">
                 <wp:simplePos x="0" y="0"/>
                 <wp:positionH relativeFrom="column">
                   <wp:posOffset>1082675</wp:posOffset>
@@ -2386,7 +2900,7 @@
           </mc:Choice>
           <mc:Fallback>
             <w:pict>
-              <v:rect w14:anchorId="647ABD58" id="Rectangle 25" o:spid="_x0000_s1042" style="position:absolute;margin-left:85.25pt;margin-top:38pt;width:62.25pt;height:46.5pt;z-index:251692032;visibility:visible;mso-wrap-style:square;mso-width-percent:0;mso-height-percent:0;mso-wrap-distance-left:9pt;mso-wrap-distance-top:0;mso-wrap-distance-right:9pt;mso-wrap-distance-bottom:0;mso-position-horizontal:absolute;mso-position-horizontal-relative:text;mso-position-vertical:absolute;mso-position-vertical-relative:text;mso-width-percent:0;mso-height-percent:0;mso-width-relative:margin;mso-height-relative:margin;v-text-anchor:middle" o:gfxdata="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" fillcolor="#4472c4 [3204]" strokecolor="#1f3763 [1604]" strokeweight="1pt">
+              <v:rect w14:anchorId="647ABD58" id="Rectangle 25" o:spid="_x0000_s1045" style="position:absolute;margin-left:85.25pt;margin-top:38pt;width:62.25pt;height:46.5pt;z-index:251692032;visibility:visible;mso-wrap-style:square;mso-width-percent:0;mso-height-percent:0;mso-wrap-distance-left:9pt;mso-wrap-distance-top:0;mso-wrap-distance-right:9pt;mso-wrap-distance-bottom:0;mso-position-horizontal:absolute;mso-position-horizontal-relative:text;mso-position-vertical:absolute;mso-position-vertical-relative:text;mso-width-percent:0;mso-height-percent:0;mso-width-relative:margin;mso-height-relative:margin;v-text-anchor:middle" o:gfxdata="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" fillcolor="#4472c4 [3204]" strokecolor="#1f3763 [1604]" strokeweight="1pt">
                 <v:textbox>
                   <w:txbxContent>
                     <w:p>
@@ -2401,189 +2915,6 @@
                     <w:p/>
                   </w:txbxContent>
                 </v:textbox>
-              </v:rect>
-            </w:pict>
-          </mc:Fallback>
-        </mc:AlternateContent>
-      </w:r>
-      <w:r>
-        <w:rPr>
-          <w:noProof/>
-        </w:rPr>
-        <mc:AlternateContent>
-          <mc:Choice Requires="wps">
-            <w:drawing>
-              <wp:anchor distT="0" distB="0" distL="114300" distR="114300" simplePos="0" relativeHeight="251713536" behindDoc="0" locked="0" layoutInCell="1" allowOverlap="1" wp14:anchorId="29242861" wp14:editId="6240AC2D">
-                <wp:simplePos x="0" y="0"/>
-                <wp:positionH relativeFrom="column">
-                  <wp:posOffset>520700</wp:posOffset>
-                </wp:positionH>
-                <wp:positionV relativeFrom="paragraph">
-                  <wp:posOffset>726440</wp:posOffset>
-                </wp:positionV>
-                <wp:extent cx="542925" cy="45719"/>
-                <wp:effectExtent l="0" t="38100" r="47625" b="88265"/>
-                <wp:wrapNone/>
-                <wp:docPr id="58" name="Straight Arrow Connector 58"/>
-                <wp:cNvGraphicFramePr/>
-                <a:graphic xmlns:a="http://schemas.openxmlformats.org/drawingml/2006/main">
-                  <a:graphicData uri="http://schemas.microsoft.com/office/word/2010/wordprocessingShape">
-                    <wps:wsp>
-                      <wps:cNvCnPr/>
-                      <wps:spPr>
-                        <a:xfrm>
-                          <a:off x="0" y="0"/>
-                          <a:ext cx="542925" cy="45719"/>
-                        </a:xfrm>
-                        <a:prstGeom prst="straightConnector1">
-                          <a:avLst/>
-                        </a:prstGeom>
-                        <a:ln>
-                          <a:tailEnd type="triangle"/>
-                        </a:ln>
-                      </wps:spPr>
-                      <wps:style>
-                        <a:lnRef idx="1">
-                          <a:schemeClr val="accent6"/>
-                        </a:lnRef>
-                        <a:fillRef idx="0">
-                          <a:schemeClr val="accent6"/>
-                        </a:fillRef>
-                        <a:effectRef idx="0">
-                          <a:schemeClr val="accent6"/>
-                        </a:effectRef>
-                        <a:fontRef idx="minor">
-                          <a:schemeClr val="tx1"/>
-                        </a:fontRef>
-                      </wps:style>
-                      <wps:bodyPr/>
-                    </wps:wsp>
-                  </a:graphicData>
-                </a:graphic>
-                <wp14:sizeRelH relativeFrom="margin">
-                  <wp14:pctWidth>0</wp14:pctWidth>
-                </wp14:sizeRelH>
-                <wp14:sizeRelV relativeFrom="margin">
-                  <wp14:pctHeight>0</wp14:pctHeight>
-                </wp14:sizeRelV>
-              </wp:anchor>
-            </w:drawing>
-          </mc:Choice>
-          <mc:Fallback>
-            <w:pict>
-              <v:shape w14:anchorId="0DE4F08F" id="Straight Arrow Connector 58" o:spid="_x0000_s1026" type="#_x0000_t32" style="position:absolute;margin-left:41pt;margin-top:57.2pt;width:42.75pt;height:3.6pt;z-index:251713536;visibility:visible;mso-wrap-style:square;mso-width-percent:0;mso-height-percent:0;mso-wrap-distance-left:9pt;mso-wrap-distance-top:0;mso-wrap-distance-right:9pt;mso-wrap-distance-bottom:0;mso-position-horizontal:absolute;mso-position-horizontal-relative:text;mso-position-vertical:absolute;mso-position-vertical-relative:text;mso-width-percent:0;mso-height-percent:0;mso-width-relative:margin;mso-height-relative:margin" o:gfxdata="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" strokecolor="#70ad47 [3209]" strokeweight=".5pt">
-                <v:stroke endarrow="block" joinstyle="miter"/>
-              </v:shape>
-            </w:pict>
-          </mc:Fallback>
-        </mc:AlternateContent>
-      </w:r>
-      <w:r>
-        <w:rPr>
-          <w:noProof/>
-        </w:rPr>
-        <mc:AlternateContent>
-          <mc:Choice Requires="wps">
-            <w:drawing>
-              <wp:anchor distT="0" distB="0" distL="114300" distR="114300" simplePos="0" relativeHeight="251707392" behindDoc="0" locked="0" layoutInCell="1" allowOverlap="1" wp14:anchorId="5F360BAE" wp14:editId="3F088547">
-                <wp:simplePos x="0" y="0"/>
-                <wp:positionH relativeFrom="margin">
-                  <wp:posOffset>-485775</wp:posOffset>
-                </wp:positionH>
-                <wp:positionV relativeFrom="paragraph">
-                  <wp:posOffset>514350</wp:posOffset>
-                </wp:positionV>
-                <wp:extent cx="1003300" cy="450850"/>
-                <wp:effectExtent l="0" t="0" r="25400" b="25400"/>
-                <wp:wrapNone/>
-                <wp:docPr id="53" name="Rectangle 53"/>
-                <wp:cNvGraphicFramePr/>
-                <a:graphic xmlns:a="http://schemas.openxmlformats.org/drawingml/2006/main">
-                  <a:graphicData uri="http://schemas.microsoft.com/office/word/2010/wordprocessingShape">
-                    <wps:wsp>
-                      <wps:cNvSpPr/>
-                      <wps:spPr>
-                        <a:xfrm>
-                          <a:off x="0" y="0"/>
-                          <a:ext cx="1003300" cy="450850"/>
-                        </a:xfrm>
-                        <a:prstGeom prst="rect">
-                          <a:avLst/>
-                        </a:prstGeom>
-                      </wps:spPr>
-                      <wps:style>
-                        <a:lnRef idx="1">
-                          <a:schemeClr val="accent6"/>
-                        </a:lnRef>
-                        <a:fillRef idx="2">
-                          <a:schemeClr val="accent6"/>
-                        </a:fillRef>
-                        <a:effectRef idx="1">
-                          <a:schemeClr val="accent6"/>
-                        </a:effectRef>
-                        <a:fontRef idx="minor">
-                          <a:schemeClr val="dk1"/>
-                        </a:fontRef>
-                      </wps:style>
-                      <wps:txbx>
-                        <w:txbxContent>
-                          <w:p>
-                            <w:pPr>
-                              <w:jc w:val="center"/>
-                            </w:pPr>
-                            <w:r>
-                              <w:t xml:space="preserve">WordNet, </w:t>
-                            </w:r>
-                            <w:proofErr w:type="spellStart"/>
-                            <w:r>
-                              <w:t>BioNLP</w:t>
-                            </w:r>
-                            <w:proofErr w:type="spellEnd"/>
-                          </w:p>
-                        </w:txbxContent>
-                      </wps:txbx>
-                      <wps:bodyPr rot="0" spcFirstLastPara="0" vertOverflow="overflow" horzOverflow="overflow" vert="horz" wrap="square" lIns="91440" tIns="45720" rIns="91440" bIns="45720" numCol="1" spcCol="0" rtlCol="0" fromWordArt="0" anchor="ctr" anchorCtr="0" forceAA="0" compatLnSpc="1">
-                        <a:prstTxWarp prst="textNoShape">
-                          <a:avLst/>
-                        </a:prstTxWarp>
-                        <a:noAutofit/>
-                      </wps:bodyPr>
-                    </wps:wsp>
-                  </a:graphicData>
-                </a:graphic>
-                <wp14:sizeRelH relativeFrom="margin">
-                  <wp14:pctWidth>0</wp14:pctWidth>
-                </wp14:sizeRelH>
-                <wp14:sizeRelV relativeFrom="margin">
-                  <wp14:pctHeight>0</wp14:pctHeight>
-                </wp14:sizeRelV>
-              </wp:anchor>
-            </w:drawing>
-          </mc:Choice>
-          <mc:Fallback>
-            <w:pict>
-              <v:rect w14:anchorId="5F360BAE" id="Rectangle 53" o:spid="_x0000_s1043" style="position:absolute;margin-left:-38.25pt;margin-top:40.5pt;width:79pt;height:35.5pt;z-index:251707392;visibility:visible;mso-wrap-style:square;mso-width-percent:0;mso-height-percent:0;mso-wrap-distance-left:9pt;mso-wrap-distance-top:0;mso-wrap-distance-right:9pt;mso-wrap-distance-bottom:0;mso-position-horizontal:absolute;mso-position-horizontal-relative:margin;mso-position-vertical:absolute;mso-position-vertical-relative:text;mso-width-percent:0;mso-height-percent:0;mso-width-relative:margin;mso-height-relative:margin;v-text-anchor:middle" o:gfxdata="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" fillcolor="#9ecb81 [2169]" strokecolor="#70ad47 [3209]" strokeweight=".5pt">
-                <v:fill color2="#8ac066 [2617]" rotate="t" colors="0 #b5d5a7;.5 #aace99;1 #9cca86" focus="100%" type="gradient">
-                  <o:fill v:ext="view" type="gradientUnscaled"/>
-                </v:fill>
-                <v:textbox>
-                  <w:txbxContent>
-                    <w:p>
-                      <w:pPr>
-                        <w:jc w:val="center"/>
-                      </w:pPr>
-                      <w:r>
-                        <w:t xml:space="preserve">WordNet, </w:t>
-                      </w:r>
-                      <w:proofErr w:type="spellStart"/>
-                      <w:r>
-                        <w:t>BioNLP</w:t>
-                      </w:r>
-                      <w:proofErr w:type="spellEnd"/>
-                    </w:p>
-                  </w:txbxContent>
-                </v:textbox>
-                <w10:wrap anchorx="margin"/>
               </v:rect>
             </w:pict>
           </mc:Fallback>
@@ -3339,7 +3670,7 @@
 </file>
 
 <file path=customXml/itemProps1.xml><?xml version="1.0" encoding="utf-8"?>
-<ds:datastoreItem xmlns:ds="http://schemas.openxmlformats.org/officeDocument/2006/customXml" ds:itemID="{13440152-5570-4BCD-B764-D952D67FB92B}">
+<ds:datastoreItem xmlns:ds="http://schemas.openxmlformats.org/officeDocument/2006/customXml" ds:itemID="{102D7B30-F4BD-4CFD-9647-CCE57D4D78E6}">
   <ds:schemaRefs>
     <ds:schemaRef ds:uri="http://schemas.openxmlformats.org/officeDocument/2006/bibliography"/>
   </ds:schemaRefs>

</xml_diff>